<commit_message>
Combine TUH train & eval output
</commit_message>
<xml_diff>
--- a/Record.docx
+++ b/Record.docx
@@ -194,7 +194,7 @@
           <w:noProof/>
         </w:rPr>
         <w:drawing>
-          <wp:inline distT="0" distB="0" distL="0" distR="0" wp14:anchorId="20381C55" wp14:editId="47111D91">
+          <wp:inline distT="0" distB="0" distL="0" distR="0" wp14:anchorId="20381C55" wp14:editId="12A7A3EB">
             <wp:extent cx="5943600" cy="163830"/>
             <wp:effectExtent l="0" t="0" r="0" b="1270"/>
             <wp:docPr id="1786623327" name="Picture 2"/>
@@ -283,7 +283,7 @@
           <w:noProof/>
         </w:rPr>
         <w:drawing>
-          <wp:inline distT="0" distB="0" distL="0" distR="0" wp14:anchorId="41ACEF84" wp14:editId="6A868E61">
+          <wp:inline distT="0" distB="0" distL="0" distR="0" wp14:anchorId="41ACEF84" wp14:editId="3ECE7D3F">
             <wp:extent cx="5943600" cy="198120"/>
             <wp:effectExtent l="0" t="0" r="0" b="5080"/>
             <wp:docPr id="834616028" name="Picture 3"/>
@@ -326,17 +326,97 @@
       </w:r>
     </w:p>
     <w:p>
-      <w:r>
-        <w:t>TRAIN set of TUH data (9413 samples):</w:t>
+      <w:proofErr w:type="spellStart"/>
+      <w:r>
+        <w:t>SpikeNet</w:t>
+      </w:r>
+      <w:proofErr w:type="spellEnd"/>
+      <w:r>
+        <w:t xml:space="preserve">: </w:t>
+      </w:r>
+      <w:r>
+        <w:t>EVAL set of TUH data (32</w:t>
+      </w:r>
+      <w:r>
+        <w:t>62</w:t>
+      </w:r>
+      <w:r>
+        <w:t xml:space="preserve"> samples):</w:t>
       </w:r>
     </w:p>
     <w:p>
+      <w:pPr>
+        <w:rPr>
+          <w:rFonts w:hint="eastAsia"/>
+        </w:rPr>
+      </w:pPr>
       <w:r>
         <w:rPr>
           <w:noProof/>
         </w:rPr>
         <w:drawing>
-          <wp:inline distT="0" distB="0" distL="0" distR="0" wp14:anchorId="24F7474D" wp14:editId="6943D671">
+          <wp:inline distT="0" distB="0" distL="0" distR="0" wp14:anchorId="732C3EAC" wp14:editId="36142B50">
+            <wp:extent cx="5943600" cy="193040"/>
+            <wp:effectExtent l="0" t="0" r="0" b="0"/>
+            <wp:docPr id="1127169129" name="Picture 1"/>
+            <wp:cNvGraphicFramePr>
+              <a:graphicFrameLocks xmlns:a="http://schemas.openxmlformats.org/drawingml/2006/main" noChangeAspect="1"/>
+            </wp:cNvGraphicFramePr>
+            <a:graphic xmlns:a="http://schemas.openxmlformats.org/drawingml/2006/main">
+              <a:graphicData uri="http://schemas.openxmlformats.org/drawingml/2006/picture">
+                <pic:pic xmlns:pic="http://schemas.openxmlformats.org/drawingml/2006/picture">
+                  <pic:nvPicPr>
+                    <pic:cNvPr id="1127169129" name="Picture 1127169129"/>
+                    <pic:cNvPicPr/>
+                  </pic:nvPicPr>
+                  <pic:blipFill>
+                    <a:blip r:embed="rId6" cstate="print">
+                      <a:extLst>
+                        <a:ext uri="{28A0092B-C50C-407E-A947-70E740481C1C}">
+                          <a14:useLocalDpi xmlns:a14="http://schemas.microsoft.com/office/drawing/2010/main" val="0"/>
+                        </a:ext>
+                      </a:extLst>
+                    </a:blip>
+                    <a:stretch>
+                      <a:fillRect/>
+                    </a:stretch>
+                  </pic:blipFill>
+                  <pic:spPr>
+                    <a:xfrm>
+                      <a:off x="0" y="0"/>
+                      <a:ext cx="5943600" cy="193040"/>
+                    </a:xfrm>
+                    <a:prstGeom prst="rect">
+                      <a:avLst/>
+                    </a:prstGeom>
+                  </pic:spPr>
+                </pic:pic>
+              </a:graphicData>
+            </a:graphic>
+          </wp:inline>
+        </w:drawing>
+      </w:r>
+    </w:p>
+    <w:p>
+      <w:proofErr w:type="spellStart"/>
+      <w:r>
+        <w:t>SpikeNet</w:t>
+      </w:r>
+      <w:proofErr w:type="spellEnd"/>
+      <w:r>
+        <w:t xml:space="preserve">: </w:t>
+      </w:r>
+      <w:r>
+        <w:t>TRAIN set of TUH data (9413 samples):</w:t>
+      </w:r>
+    </w:p>
+    <w:p>
+      <w:r>
+        <w:rPr>
+          <w:noProof/>
+        </w:rPr>
+        <w:drawing>
+          <wp:inline distT="0" distB="0" distL="0" distR="0" wp14:anchorId="24F7474D" wp14:editId="74993F09">
             <wp:extent cx="5943600" cy="194945"/>
             <wp:effectExtent l="0" t="0" r="0" b="0"/>
             <wp:docPr id="1786342495" name="Picture 1"/>
@@ -351,7 +431,7 @@
                     <pic:cNvPicPr/>
                   </pic:nvPicPr>
                   <pic:blipFill>
-                    <a:blip r:embed="rId6" cstate="print">
+                    <a:blip r:embed="rId7" cstate="print">
                       <a:extLst>
                         <a:ext uri="{28A0092B-C50C-407E-A947-70E740481C1C}">
                           <a14:useLocalDpi xmlns:a14="http://schemas.microsoft.com/office/drawing/2010/main" val="0"/>

</xml_diff>

<commit_message>
Test spikenet on BTH EEG
</commit_message>
<xml_diff>
--- a/Record.docx
+++ b/Record.docx
@@ -194,7 +194,7 @@
           <w:noProof/>
         </w:rPr>
         <w:drawing>
-          <wp:inline distT="0" distB="0" distL="0" distR="0" wp14:anchorId="20381C55" wp14:editId="13466958">
+          <wp:inline distT="0" distB="0" distL="0" distR="0" wp14:anchorId="20381C55" wp14:editId="67239119">
             <wp:extent cx="5943600" cy="163830"/>
             <wp:effectExtent l="0" t="0" r="0" b="1270"/>
             <wp:docPr id="1786623327" name="Picture 2"/>
@@ -283,7 +283,7 @@
           <w:noProof/>
         </w:rPr>
         <w:drawing>
-          <wp:inline distT="0" distB="0" distL="0" distR="0" wp14:anchorId="41ACEF84" wp14:editId="4FA54B4B">
+          <wp:inline distT="0" distB="0" distL="0" distR="0" wp14:anchorId="41ACEF84" wp14:editId="13240013">
             <wp:extent cx="5943600" cy="198120"/>
             <wp:effectExtent l="0" t="0" r="0" b="5080"/>
             <wp:docPr id="834616028" name="Picture 3"/>
@@ -344,7 +344,7 @@
           <w:noProof/>
         </w:rPr>
         <w:drawing>
-          <wp:inline distT="0" distB="0" distL="0" distR="0" wp14:anchorId="732C3EAC" wp14:editId="08C02DAF">
+          <wp:inline distT="0" distB="0" distL="0" distR="0" wp14:anchorId="732C3EAC" wp14:editId="45316607">
             <wp:extent cx="5943600" cy="193040"/>
             <wp:effectExtent l="0" t="0" r="0" b="0"/>
             <wp:docPr id="1127169129" name="Picture 1"/>
@@ -405,7 +405,7 @@
           <w:noProof/>
         </w:rPr>
         <w:drawing>
-          <wp:inline distT="0" distB="0" distL="0" distR="0" wp14:anchorId="24F7474D" wp14:editId="474A4EDC">
+          <wp:inline distT="0" distB="0" distL="0" distR="0" wp14:anchorId="24F7474D" wp14:editId="0E9A0152">
             <wp:extent cx="5943600" cy="194945"/>
             <wp:effectExtent l="0" t="0" r="0" b="0"/>
             <wp:docPr id="1786342495" name="Picture 1"/>
@@ -468,6 +468,8 @@
       <w:proofErr w:type="spellStart"/>
       <w:r>
         <w:rPr>
+          <w:b/>
+          <w:bCs/>
           <w:u w:val="single"/>
         </w:rPr>
         <w:t>Spikenet</w:t>
@@ -478,18 +480,860 @@
       </w:r>
     </w:p>
     <w:p>
-      <w:r>
-        <w:rPr>
+      <w:pPr>
+        <w:rPr>
+          <w:b/>
+          <w:bCs/>
           <w:u w:val="single"/>
         </w:rPr>
+      </w:pPr>
+      <w:r>
+        <w:rPr>
+          <w:b/>
+          <w:bCs/>
+          <w:u w:val="single"/>
+        </w:rPr>
         <w:t>NDL</w:t>
       </w:r>
       <w:r>
+        <w:rPr>
+          <w:b/>
+          <w:bCs/>
+          <w:u w:val="single"/>
+        </w:rPr>
+        <w:t xml:space="preserve"> train with </w:t>
+      </w:r>
+      <w:proofErr w:type="spellStart"/>
+      <w:r>
+        <w:rPr>
+          <w:b/>
+          <w:bCs/>
+          <w:u w:val="single"/>
+        </w:rPr>
+        <w:t>spikenet</w:t>
+      </w:r>
+      <w:proofErr w:type="spellEnd"/>
+      <w:r>
+        <w:rPr>
+          <w:b/>
+          <w:bCs/>
+          <w:u w:val="single"/>
+        </w:rPr>
         <w:t>:</w:t>
       </w:r>
     </w:p>
     <w:p>
       <w:r>
+        <w:t>sum(</w:t>
+      </w:r>
+      <w:proofErr w:type="spellStart"/>
+      <w:proofErr w:type="gramStart"/>
+      <w:r>
+        <w:t>p.numel</w:t>
+      </w:r>
+      <w:proofErr w:type="spellEnd"/>
+      <w:proofErr w:type="gramEnd"/>
+      <w:r>
+        <w:t xml:space="preserve">() for p in </w:t>
+      </w:r>
+      <w:proofErr w:type="spellStart"/>
+      <w:r>
+        <w:t>model.parameters</w:t>
+      </w:r>
+      <w:proofErr w:type="spellEnd"/>
+      <w:r>
+        <w:t>())</w:t>
+      </w:r>
+    </w:p>
+    <w:p>
+      <w:r>
+        <w:t>sum(</w:t>
+      </w:r>
+      <w:proofErr w:type="spellStart"/>
+      <w:proofErr w:type="gramStart"/>
+      <w:r>
+        <w:t>p.numel</w:t>
+      </w:r>
+      <w:proofErr w:type="spellEnd"/>
+      <w:proofErr w:type="gramEnd"/>
+      <w:r>
+        <w:t xml:space="preserve">() for p in </w:t>
+      </w:r>
+      <w:proofErr w:type="spellStart"/>
+      <w:r>
+        <w:t>model.parameters</w:t>
+      </w:r>
+      <w:proofErr w:type="spellEnd"/>
+      <w:r>
+        <w:t xml:space="preserve">() if </w:t>
+      </w:r>
+      <w:proofErr w:type="spellStart"/>
+      <w:r>
+        <w:t>p.requires_grad</w:t>
+      </w:r>
+      <w:proofErr w:type="spellEnd"/>
+      <w:r>
+        <w:t>)</w:t>
+      </w:r>
+    </w:p>
+    <w:tbl>
+      <w:tblPr>
+        <w:tblStyle w:val="TableGrid"/>
+        <w:tblW w:w="0" w:type="auto"/>
+        <w:tblLook w:val="04A0" w:firstRow="1" w:lastRow="0" w:firstColumn="1" w:lastColumn="0" w:noHBand="0" w:noVBand="1"/>
+      </w:tblPr>
+      <w:tblGrid>
+        <w:gridCol w:w="1075"/>
+        <w:gridCol w:w="1710"/>
+        <w:gridCol w:w="1800"/>
+        <w:gridCol w:w="1350"/>
+        <w:gridCol w:w="1080"/>
+        <w:gridCol w:w="1170"/>
+        <w:gridCol w:w="1165"/>
+      </w:tblGrid>
+      <w:tr>
+        <w:tc>
+          <w:tcPr>
+            <w:tcW w:w="1075" w:type="dxa"/>
+          </w:tcPr>
+          <w:p>
+            <w:r>
+              <w:t>No. param</w:t>
+            </w:r>
+          </w:p>
+        </w:tc>
+        <w:tc>
+          <w:tcPr>
+            <w:tcW w:w="1710" w:type="dxa"/>
+          </w:tcPr>
+          <w:p>
+            <w:r>
+              <w:t xml:space="preserve">NC. </w:t>
+            </w:r>
+            <w:proofErr w:type="spellStart"/>
+            <w:r>
+              <w:t>AttnW</w:t>
+            </w:r>
+            <w:proofErr w:type="spellEnd"/>
+          </w:p>
+        </w:tc>
+        <w:tc>
+          <w:tcPr>
+            <w:tcW w:w="1800" w:type="dxa"/>
+          </w:tcPr>
+          <w:p>
+            <w:r>
+              <w:t>NC. CNN</w:t>
+            </w:r>
+          </w:p>
+        </w:tc>
+        <w:tc>
+          <w:tcPr>
+            <w:tcW w:w="1350" w:type="dxa"/>
+          </w:tcPr>
+          <w:p>
+            <w:r>
+              <w:t>No. sample</w:t>
+            </w:r>
+          </w:p>
+        </w:tc>
+        <w:tc>
+          <w:tcPr>
+            <w:tcW w:w="1080" w:type="dxa"/>
+          </w:tcPr>
+          <w:p>
+            <w:r>
+              <w:t>Epochs</w:t>
+            </w:r>
+          </w:p>
+        </w:tc>
+        <w:tc>
+          <w:tcPr>
+            <w:tcW w:w="1170" w:type="dxa"/>
+          </w:tcPr>
+          <w:p>
+            <w:r>
+              <w:t>Train loss</w:t>
+            </w:r>
+          </w:p>
+        </w:tc>
+        <w:tc>
+          <w:tcPr>
+            <w:tcW w:w="1165" w:type="dxa"/>
+          </w:tcPr>
+          <w:p>
+            <w:r>
+              <w:t>Valid loss</w:t>
+            </w:r>
+          </w:p>
+        </w:tc>
+      </w:tr>
+      <w:tr>
+        <w:tc>
+          <w:tcPr>
+            <w:tcW w:w="1075" w:type="dxa"/>
+          </w:tcPr>
+          <w:p>
+            <w:r>
+              <w:t>5924</w:t>
+            </w:r>
+          </w:p>
+        </w:tc>
+        <w:tc>
+          <w:tcPr>
+            <w:tcW w:w="1710" w:type="dxa"/>
+          </w:tcPr>
+          <w:p>
+            <w:r>
+              <w:t>8-16-8</w:t>
+            </w:r>
+          </w:p>
+        </w:tc>
+        <w:tc>
+          <w:tcPr>
+            <w:tcW w:w="1800" w:type="dxa"/>
+          </w:tcPr>
+          <w:p>
+            <w:r>
+              <w:t>8-16-8</w:t>
+            </w:r>
+          </w:p>
+        </w:tc>
+        <w:tc>
+          <w:tcPr>
+            <w:tcW w:w="1350" w:type="dxa"/>
+          </w:tcPr>
+          <w:p/>
+        </w:tc>
+        <w:tc>
+          <w:tcPr>
+            <w:tcW w:w="1080" w:type="dxa"/>
+          </w:tcPr>
+          <w:p/>
+        </w:tc>
+        <w:tc>
+          <w:tcPr>
+            <w:tcW w:w="1170" w:type="dxa"/>
+          </w:tcPr>
+          <w:p/>
+        </w:tc>
+        <w:tc>
+          <w:tcPr>
+            <w:tcW w:w="1165" w:type="dxa"/>
+          </w:tcPr>
+          <w:p/>
+        </w:tc>
+      </w:tr>
+      <w:tr>
+        <w:tc>
+          <w:tcPr>
+            <w:tcW w:w="1075" w:type="dxa"/>
+          </w:tcPr>
+          <w:p>
+            <w:r>
+              <w:t>9092</w:t>
+            </w:r>
+          </w:p>
+        </w:tc>
+        <w:tc>
+          <w:tcPr>
+            <w:tcW w:w="1710" w:type="dxa"/>
+          </w:tcPr>
+          <w:p>
+            <w:r>
+              <w:t>8-16-8</w:t>
+            </w:r>
+          </w:p>
+        </w:tc>
+        <w:tc>
+          <w:tcPr>
+            <w:tcW w:w="1800" w:type="dxa"/>
+          </w:tcPr>
+          <w:p>
+            <w:r>
+              <w:t>16-32-16</w:t>
+            </w:r>
+          </w:p>
+        </w:tc>
+        <w:tc>
+          <w:tcPr>
+            <w:tcW w:w="1350" w:type="dxa"/>
+          </w:tcPr>
+          <w:p/>
+        </w:tc>
+        <w:tc>
+          <w:tcPr>
+            <w:tcW w:w="1080" w:type="dxa"/>
+          </w:tcPr>
+          <w:p/>
+        </w:tc>
+        <w:tc>
+          <w:tcPr>
+            <w:tcW w:w="1170" w:type="dxa"/>
+          </w:tcPr>
+          <w:p/>
+        </w:tc>
+        <w:tc>
+          <w:tcPr>
+            <w:tcW w:w="1165" w:type="dxa"/>
+          </w:tcPr>
+          <w:p/>
+        </w:tc>
+      </w:tr>
+      <w:tr>
+        <w:tc>
+          <w:tcPr>
+            <w:tcW w:w="1075" w:type="dxa"/>
+          </w:tcPr>
+          <w:p>
+            <w:r>
+              <w:t>21572</w:t>
+            </w:r>
+          </w:p>
+        </w:tc>
+        <w:tc>
+          <w:tcPr>
+            <w:tcW w:w="1710" w:type="dxa"/>
+          </w:tcPr>
+          <w:p>
+            <w:r>
+              <w:t>8-16-8</w:t>
+            </w:r>
+          </w:p>
+        </w:tc>
+        <w:tc>
+          <w:tcPr>
+            <w:tcW w:w="1800" w:type="dxa"/>
+          </w:tcPr>
+          <w:p>
+            <w:r>
+              <w:t>32-64-32</w:t>
+            </w:r>
+          </w:p>
+        </w:tc>
+        <w:tc>
+          <w:tcPr>
+            <w:tcW w:w="1350" w:type="dxa"/>
+          </w:tcPr>
+          <w:p>
+            <w:r>
+              <w:t>26501</w:t>
+            </w:r>
+          </w:p>
+        </w:tc>
+        <w:tc>
+          <w:tcPr>
+            <w:tcW w:w="1080" w:type="dxa"/>
+          </w:tcPr>
+          <w:p>
+            <w:r>
+              <w:t>1000</w:t>
+            </w:r>
+          </w:p>
+        </w:tc>
+        <w:tc>
+          <w:tcPr>
+            <w:tcW w:w="1170" w:type="dxa"/>
+          </w:tcPr>
+          <w:p>
+            <w:r>
+              <w:t>&lt;0.01</w:t>
+            </w:r>
+          </w:p>
+        </w:tc>
+        <w:tc>
+          <w:tcPr>
+            <w:tcW w:w="1165" w:type="dxa"/>
+          </w:tcPr>
+          <w:p>
+            <w:r>
+              <w:t>&lt;0.04</w:t>
+            </w:r>
+          </w:p>
+        </w:tc>
+      </w:tr>
+      <w:tr>
+        <w:tc>
+          <w:tcPr>
+            <w:tcW w:w="1075" w:type="dxa"/>
+          </w:tcPr>
+          <w:p>
+            <w:r>
+              <w:t>29444</w:t>
+            </w:r>
+          </w:p>
+        </w:tc>
+        <w:tc>
+          <w:tcPr>
+            <w:tcW w:w="1710" w:type="dxa"/>
+          </w:tcPr>
+          <w:p>
+            <w:r>
+              <w:t>32-64-32</w:t>
+            </w:r>
+          </w:p>
+        </w:tc>
+        <w:tc>
+          <w:tcPr>
+            <w:tcW w:w="1800" w:type="dxa"/>
+          </w:tcPr>
+          <w:p>
+            <w:r>
+              <w:t>32-64-32</w:t>
+            </w:r>
+          </w:p>
+        </w:tc>
+        <w:tc>
+          <w:tcPr>
+            <w:tcW w:w="1350" w:type="dxa"/>
+          </w:tcPr>
+          <w:p/>
+        </w:tc>
+        <w:tc>
+          <w:tcPr>
+            <w:tcW w:w="1080" w:type="dxa"/>
+          </w:tcPr>
+          <w:p/>
+        </w:tc>
+        <w:tc>
+          <w:tcPr>
+            <w:tcW w:w="1170" w:type="dxa"/>
+          </w:tcPr>
+          <w:p/>
+        </w:tc>
+        <w:tc>
+          <w:tcPr>
+            <w:tcW w:w="1165" w:type="dxa"/>
+          </w:tcPr>
+          <w:p/>
+        </w:tc>
+      </w:tr>
+      <w:tr>
+        <w:tc>
+          <w:tcPr>
+            <w:tcW w:w="1075" w:type="dxa"/>
+          </w:tcPr>
+          <w:p>
+            <w:r>
+              <w:t>78980</w:t>
+            </w:r>
+          </w:p>
+        </w:tc>
+        <w:tc>
+          <w:tcPr>
+            <w:tcW w:w="1710" w:type="dxa"/>
+          </w:tcPr>
+          <w:p>
+            <w:r>
+              <w:t>32-64-32</w:t>
+            </w:r>
+          </w:p>
+        </w:tc>
+        <w:tc>
+          <w:tcPr>
+            <w:tcW w:w="1800" w:type="dxa"/>
+          </w:tcPr>
+          <w:p>
+            <w:r>
+              <w:t>64-128-64</w:t>
+            </w:r>
+          </w:p>
+        </w:tc>
+        <w:tc>
+          <w:tcPr>
+            <w:tcW w:w="1350" w:type="dxa"/>
+          </w:tcPr>
+          <w:p>
+            <w:r>
+              <w:t>268644</w:t>
+            </w:r>
+          </w:p>
+        </w:tc>
+        <w:tc>
+          <w:tcPr>
+            <w:tcW w:w="1080" w:type="dxa"/>
+          </w:tcPr>
+          <w:p>
+            <w:r>
+              <w:t>300</w:t>
+            </w:r>
+          </w:p>
+        </w:tc>
+        <w:tc>
+          <w:tcPr>
+            <w:tcW w:w="1170" w:type="dxa"/>
+          </w:tcPr>
+          <w:p>
+            <w:r>
+              <w:t>0.022</w:t>
+            </w:r>
+          </w:p>
+        </w:tc>
+        <w:tc>
+          <w:tcPr>
+            <w:tcW w:w="1165" w:type="dxa"/>
+          </w:tcPr>
+          <w:p>
+            <w:r>
+              <w:t>0.029</w:t>
+            </w:r>
+          </w:p>
+        </w:tc>
+      </w:tr>
+      <w:tr>
+        <w:tc>
+          <w:tcPr>
+            <w:tcW w:w="1075" w:type="dxa"/>
+          </w:tcPr>
+          <w:p>
+            <w:r>
+              <w:t>103812</w:t>
+            </w:r>
+          </w:p>
+        </w:tc>
+        <w:tc>
+          <w:tcPr>
+            <w:tcW w:w="1710" w:type="dxa"/>
+          </w:tcPr>
+          <w:p>
+            <w:r>
+              <w:t>64-128-64</w:t>
+            </w:r>
+          </w:p>
+        </w:tc>
+        <w:tc>
+          <w:tcPr>
+            <w:tcW w:w="1800" w:type="dxa"/>
+          </w:tcPr>
+          <w:p>
+            <w:r>
+              <w:t>64-128-64</w:t>
+            </w:r>
+          </w:p>
+        </w:tc>
+        <w:tc>
+          <w:tcPr>
+            <w:tcW w:w="1350" w:type="dxa"/>
+          </w:tcPr>
+          <w:p>
+            <w:r>
+              <w:t>268644</w:t>
+            </w:r>
+          </w:p>
+        </w:tc>
+        <w:tc>
+          <w:tcPr>
+            <w:tcW w:w="1080" w:type="dxa"/>
+          </w:tcPr>
+          <w:p>
+            <w:r>
+              <w:t>300</w:t>
+            </w:r>
+          </w:p>
+        </w:tc>
+        <w:tc>
+          <w:tcPr>
+            <w:tcW w:w="1170" w:type="dxa"/>
+          </w:tcPr>
+          <w:p>
+            <w:r>
+              <w:t>0.024</w:t>
+            </w:r>
+          </w:p>
+        </w:tc>
+        <w:tc>
+          <w:tcPr>
+            <w:tcW w:w="1165" w:type="dxa"/>
+          </w:tcPr>
+          <w:p>
+            <w:r>
+              <w:t>0.03</w:t>
+            </w:r>
+          </w:p>
+        </w:tc>
+      </w:tr>
+      <w:tr>
+        <w:tc>
+          <w:tcPr>
+            <w:tcW w:w="1075" w:type="dxa"/>
+          </w:tcPr>
+          <w:p>
+            <w:r>
+              <w:t>202628</w:t>
+            </w:r>
+          </w:p>
+        </w:tc>
+        <w:tc>
+          <w:tcPr>
+            <w:tcW w:w="1710" w:type="dxa"/>
+          </w:tcPr>
+          <w:p>
+            <w:r>
+              <w:t>128-256-128</w:t>
+            </w:r>
+          </w:p>
+        </w:tc>
+        <w:tc>
+          <w:tcPr>
+            <w:tcW w:w="1800" w:type="dxa"/>
+          </w:tcPr>
+          <w:p>
+            <w:r>
+              <w:t>64-128-64</w:t>
+            </w:r>
+          </w:p>
+        </w:tc>
+        <w:tc>
+          <w:tcPr>
+            <w:tcW w:w="1350" w:type="dxa"/>
+          </w:tcPr>
+          <w:p/>
+        </w:tc>
+        <w:tc>
+          <w:tcPr>
+            <w:tcW w:w="1080" w:type="dxa"/>
+          </w:tcPr>
+          <w:p/>
+        </w:tc>
+        <w:tc>
+          <w:tcPr>
+            <w:tcW w:w="1170" w:type="dxa"/>
+          </w:tcPr>
+          <w:p/>
+        </w:tc>
+        <w:tc>
+          <w:tcPr>
+            <w:tcW w:w="1165" w:type="dxa"/>
+          </w:tcPr>
+          <w:p/>
+        </w:tc>
+      </w:tr>
+      <w:tr>
+        <w:tc>
+          <w:tcPr>
+            <w:tcW w:w="1075" w:type="dxa"/>
+          </w:tcPr>
+          <w:p>
+            <w:r>
+              <w:t>276356</w:t>
+            </w:r>
+          </w:p>
+        </w:tc>
+        <w:tc>
+          <w:tcPr>
+            <w:tcW w:w="1710" w:type="dxa"/>
+          </w:tcPr>
+          <w:p>
+            <w:r>
+              <w:t>32-64-32</w:t>
+            </w:r>
+          </w:p>
+        </w:tc>
+        <w:tc>
+          <w:tcPr>
+            <w:tcW w:w="1800" w:type="dxa"/>
+          </w:tcPr>
+          <w:p>
+            <w:r>
+              <w:t>128-256-128</w:t>
+            </w:r>
+          </w:p>
+        </w:tc>
+        <w:tc>
+          <w:tcPr>
+            <w:tcW w:w="1350" w:type="dxa"/>
+          </w:tcPr>
+          <w:p/>
+        </w:tc>
+        <w:tc>
+          <w:tcPr>
+            <w:tcW w:w="1080" w:type="dxa"/>
+          </w:tcPr>
+          <w:p/>
+        </w:tc>
+        <w:tc>
+          <w:tcPr>
+            <w:tcW w:w="1170" w:type="dxa"/>
+          </w:tcPr>
+          <w:p/>
+        </w:tc>
+        <w:tc>
+          <w:tcPr>
+            <w:tcW w:w="1165" w:type="dxa"/>
+          </w:tcPr>
+          <w:p/>
+        </w:tc>
+      </w:tr>
+      <w:tr>
+        <w:tc>
+          <w:tcPr>
+            <w:tcW w:w="1075" w:type="dxa"/>
+          </w:tcPr>
+          <w:p>
+            <w:r>
+              <w:t>301188</w:t>
+            </w:r>
+          </w:p>
+        </w:tc>
+        <w:tc>
+          <w:tcPr>
+            <w:tcW w:w="1710" w:type="dxa"/>
+          </w:tcPr>
+          <w:p>
+            <w:r>
+              <w:t>64-128-64</w:t>
+            </w:r>
+          </w:p>
+        </w:tc>
+        <w:tc>
+          <w:tcPr>
+            <w:tcW w:w="1800" w:type="dxa"/>
+          </w:tcPr>
+          <w:p>
+            <w:r>
+              <w:t>128-256-128</w:t>
+            </w:r>
+          </w:p>
+        </w:tc>
+        <w:tc>
+          <w:tcPr>
+            <w:tcW w:w="1350" w:type="dxa"/>
+          </w:tcPr>
+          <w:p>
+            <w:r>
+              <w:t>268644</w:t>
+            </w:r>
+          </w:p>
+        </w:tc>
+        <w:tc>
+          <w:tcPr>
+            <w:tcW w:w="1080" w:type="dxa"/>
+          </w:tcPr>
+          <w:p>
+            <w:r>
+              <w:t>300</w:t>
+            </w:r>
+          </w:p>
+        </w:tc>
+        <w:tc>
+          <w:tcPr>
+            <w:tcW w:w="1170" w:type="dxa"/>
+          </w:tcPr>
+          <w:p>
+            <w:r>
+              <w:t>0.025</w:t>
+            </w:r>
+          </w:p>
+        </w:tc>
+        <w:tc>
+          <w:tcPr>
+            <w:tcW w:w="1165" w:type="dxa"/>
+          </w:tcPr>
+          <w:p>
+            <w:r>
+              <w:t>0.028</w:t>
+            </w:r>
+          </w:p>
+        </w:tc>
+      </w:tr>
+      <w:tr>
+        <w:tc>
+          <w:tcPr>
+            <w:tcW w:w="1075" w:type="dxa"/>
+          </w:tcPr>
+          <w:p>
+            <w:r>
+              <w:t>400004</w:t>
+            </w:r>
+          </w:p>
+        </w:tc>
+        <w:tc>
+          <w:tcPr>
+            <w:tcW w:w="1710" w:type="dxa"/>
+          </w:tcPr>
+          <w:p>
+            <w:r>
+              <w:t>128-256-128</w:t>
+            </w:r>
+          </w:p>
+        </w:tc>
+        <w:tc>
+          <w:tcPr>
+            <w:tcW w:w="1800" w:type="dxa"/>
+          </w:tcPr>
+          <w:p>
+            <w:r>
+              <w:t>128-256-128</w:t>
+            </w:r>
+          </w:p>
+        </w:tc>
+        <w:tc>
+          <w:tcPr>
+            <w:tcW w:w="1350" w:type="dxa"/>
+          </w:tcPr>
+          <w:p>
+            <w:r>
+              <w:t>268644</w:t>
+            </w:r>
+          </w:p>
+        </w:tc>
+        <w:tc>
+          <w:tcPr>
+            <w:tcW w:w="1080" w:type="dxa"/>
+          </w:tcPr>
+          <w:p>
+            <w:r>
+              <w:t>300</w:t>
+            </w:r>
+          </w:p>
+        </w:tc>
+        <w:tc>
+          <w:tcPr>
+            <w:tcW w:w="1170" w:type="dxa"/>
+          </w:tcPr>
+          <w:p>
+            <w:r>
+              <w:t>0.025</w:t>
+            </w:r>
+          </w:p>
+        </w:tc>
+        <w:tc>
+          <w:tcPr>
+            <w:tcW w:w="1165" w:type="dxa"/>
+          </w:tcPr>
+          <w:p>
+            <w:r>
+              <w:t>0.028</w:t>
+            </w:r>
+          </w:p>
+        </w:tc>
+      </w:tr>
+    </w:tbl>
+    <w:p/>
+    <w:p>
+      <w:r>
+        <w:t>9092</w:t>
+      </w:r>
+      <w:r>
+        <w:t xml:space="preserve"> with </w:t>
+      </w:r>
+      <w:proofErr w:type="gramStart"/>
+      <w:r>
+        <w:t>Net(</w:t>
+      </w:r>
+      <w:proofErr w:type="gramEnd"/>
+      <w:r>
+        <w:t xml:space="preserve">8, 16, 8, </w:t>
+      </w:r>
+      <w:r>
+        <w:t>16, 32, 16</w:t>
+      </w:r>
+      <w:r>
+        <w:t>, 250, 125, 2, 2)</w:t>
+      </w:r>
+    </w:p>
+    <w:p>
+      <w:r>
         <w:t xml:space="preserve">21572 with </w:t>
       </w:r>
       <w:proofErr w:type="gramStart"/>
@@ -503,7 +1347,112 @@
     </w:p>
     <w:p>
       <w:r>
-        <w:t>Epoch 1000: train loss &lt; 0.01 valid loss &lt; 0.04</w:t>
+        <w:t>29444</w:t>
+      </w:r>
+      <w:r>
+        <w:t xml:space="preserve"> with </w:t>
+      </w:r>
+      <w:proofErr w:type="gramStart"/>
+      <w:r>
+        <w:t>Net(</w:t>
+      </w:r>
+      <w:proofErr w:type="gramEnd"/>
+      <w:r>
+        <w:t>32, 64, 32, 32, 64, 32, 250, 125, 2, 2)</w:t>
+      </w:r>
+    </w:p>
+    <w:p>
+      <w:r>
+        <w:t>78980</w:t>
+      </w:r>
+      <w:r>
+        <w:t xml:space="preserve"> with </w:t>
+      </w:r>
+      <w:proofErr w:type="gramStart"/>
+      <w:r>
+        <w:t>Net(</w:t>
+      </w:r>
+      <w:proofErr w:type="gramEnd"/>
+      <w:r>
+        <w:t xml:space="preserve">32, 64, 32, </w:t>
+      </w:r>
+      <w:r>
+        <w:t>64, 128, 64</w:t>
+      </w:r>
+      <w:r>
+        <w:t>, 250, 125, 2, 2)</w:t>
+      </w:r>
+    </w:p>
+    <w:p>
+      <w:r>
+        <w:t>103812</w:t>
+      </w:r>
+      <w:r>
+        <w:t xml:space="preserve"> with </w:t>
+      </w:r>
+      <w:proofErr w:type="gramStart"/>
+      <w:r>
+        <w:t>Net(</w:t>
+      </w:r>
+      <w:proofErr w:type="gramEnd"/>
+      <w:r>
+        <w:t>64, 128, 64</w:t>
+      </w:r>
+      <w:r>
+        <w:t xml:space="preserve">, </w:t>
+      </w:r>
+      <w:r>
+        <w:t>64, 128, 64</w:t>
+      </w:r>
+      <w:r>
+        <w:t>, 250, 125, 2, 2)</w:t>
+      </w:r>
+    </w:p>
+    <w:p>
+      <w:r>
+        <w:t>202628</w:t>
+      </w:r>
+      <w:r>
+        <w:t xml:space="preserve"> with </w:t>
+      </w:r>
+      <w:proofErr w:type="gramStart"/>
+      <w:r>
+        <w:t>Net(</w:t>
+      </w:r>
+      <w:proofErr w:type="gramEnd"/>
+      <w:r>
+        <w:t>128, 256, 128, 64, 128, 64, 250, 125, 2, 2)</w:t>
+      </w:r>
+    </w:p>
+    <w:p>
+      <w:r>
+        <w:t>276356</w:t>
+      </w:r>
+      <w:r>
+        <w:t xml:space="preserve"> with </w:t>
+      </w:r>
+      <w:proofErr w:type="gramStart"/>
+      <w:r>
+        <w:t>Net(</w:t>
+      </w:r>
+      <w:proofErr w:type="gramEnd"/>
+      <w:r>
+        <w:t>32</w:t>
+      </w:r>
+      <w:r>
+        <w:t xml:space="preserve">, </w:t>
+      </w:r>
+      <w:r>
+        <w:t>64</w:t>
+      </w:r>
+      <w:r>
+        <w:t xml:space="preserve">, </w:t>
+      </w:r>
+      <w:r>
+        <w:t>32</w:t>
+      </w:r>
+      <w:r>
+        <w:t>, 128, 256, 128, 250, 125, 2, 2)</w:t>
       </w:r>
     </w:p>
     <w:p>
@@ -1459,6 +2408,25 @@
       <w:spacing w:val="5"/>
     </w:rPr>
   </w:style>
+  <w:style w:type="table" w:styleId="TableGrid">
+    <w:name w:val="Table Grid"/>
+    <w:basedOn w:val="TableNormal"/>
+    <w:uiPriority w:val="39"/>
+    <w:rsid w:val="00E344C7"/>
+    <w:pPr>
+      <w:spacing w:after="0" w:line="240" w:lineRule="auto"/>
+    </w:pPr>
+    <w:tblPr>
+      <w:tblBorders>
+        <w:top w:val="single" w:sz="4" w:space="0" w:color="auto"/>
+        <w:left w:val="single" w:sz="4" w:space="0" w:color="auto"/>
+        <w:bottom w:val="single" w:sz="4" w:space="0" w:color="auto"/>
+        <w:right w:val="single" w:sz="4" w:space="0" w:color="auto"/>
+        <w:insideH w:val="single" w:sz="4" w:space="0" w:color="auto"/>
+        <w:insideV w:val="single" w:sz="4" w:space="0" w:color="auto"/>
+      </w:tblBorders>
+    </w:tblPr>
+  </w:style>
 </w:styles>
 </file>
 

</xml_diff>